<commit_message>
change phone_number to telephone_number
</commit_message>
<xml_diff>
--- a/docassemble/UsTxFamilyLaw/data/templates/dwq_subpoena_depo_written_questions.docx
+++ b/docassemble/UsTxFamilyLaw/data/templates/dwq_subpoena_depo_written_questions.docx
@@ -172,27 +172,15 @@
         <w:t>{{</w:t>
       </w:r>
       <w:proofErr w:type="spellStart"/>
-      <w:proofErr w:type="gramStart"/>
-      <w:r>
-        <w:rPr>
-          <w:rFonts w:cs="Times New Roman"/>
-          <w:b/>
-          <w:bCs/>
-          <w:sz w:val="20"/>
-          <w:szCs w:val="20"/>
-        </w:rPr>
-        <w:t>subpoena.witness</w:t>
-      </w:r>
-      <w:proofErr w:type="gramEnd"/>
-      <w:r>
-        <w:rPr>
-          <w:rFonts w:cs="Times New Roman"/>
-          <w:b/>
-          <w:bCs/>
-          <w:sz w:val="20"/>
-          <w:szCs w:val="20"/>
-        </w:rPr>
-        <w:t>.mailing_address.county</w:t>
+      <w:r>
+        <w:rPr>
+          <w:rFonts w:cs="Times New Roman"/>
+          <w:b/>
+          <w:bCs/>
+          <w:sz w:val="20"/>
+          <w:szCs w:val="20"/>
+        </w:rPr>
+        <w:t>subpoena.witness.mailing_address.county</w:t>
       </w:r>
       <w:proofErr w:type="spellEnd"/>
       <w:r>
@@ -290,27 +278,15 @@
         <w:t xml:space="preserve">p if </w:t>
       </w:r>
       <w:proofErr w:type="spellStart"/>
-      <w:proofErr w:type="gramStart"/>
-      <w:r>
-        <w:rPr>
-          <w:rFonts w:cs="Times New Roman"/>
-          <w:b/>
-          <w:bCs/>
-          <w:sz w:val="20"/>
-          <w:szCs w:val="20"/>
-        </w:rPr>
-        <w:t>subpoena.witness</w:t>
-      </w:r>
-      <w:proofErr w:type="gramEnd"/>
-      <w:r>
-        <w:rPr>
-          <w:rFonts w:cs="Times New Roman"/>
-          <w:b/>
-          <w:bCs/>
-          <w:sz w:val="20"/>
-          <w:szCs w:val="20"/>
-        </w:rPr>
-        <w:t>.person_type</w:t>
+      <w:r>
+        <w:rPr>
+          <w:rFonts w:cs="Times New Roman"/>
+          <w:b/>
+          <w:bCs/>
+          <w:sz w:val="20"/>
+          <w:szCs w:val="20"/>
+        </w:rPr>
+        <w:t>subpoena.witness.person_type</w:t>
       </w:r>
       <w:proofErr w:type="spellEnd"/>
       <w:r>
@@ -1277,7 +1253,23 @@
           <w:sz w:val="20"/>
           <w:szCs w:val="20"/>
         </w:rPr>
-        <w:t>case.attorney.phone_number</w:t>
+        <w:t>case.attorney.</w:t>
+      </w:r>
+      <w:r>
+        <w:rPr>
+          <w:rFonts w:cs="Times New Roman"/>
+          <w:sz w:val="20"/>
+          <w:szCs w:val="20"/>
+        </w:rPr>
+        <w:t>tele</w:t>
+      </w:r>
+      <w:r>
+        <w:rPr>
+          <w:rFonts w:cs="Times New Roman"/>
+          <w:sz w:val="20"/>
+          <w:szCs w:val="20"/>
+        </w:rPr>
+        <w:t>phone_number</w:t>
       </w:r>
       <w:proofErr w:type="spellEnd"/>
       <w:r>
@@ -2791,6 +2783,7 @@
   <w:style w:type="character" w:default="1" w:styleId="DefaultParagraphFont">
     <w:name w:val="Default Paragraph Font"/>
     <w:uiPriority w:val="1"/>
+    <w:semiHidden/>
     <w:unhideWhenUsed/>
   </w:style>
   <w:style w:type="table" w:default="1" w:styleId="TableNormal">

</xml_diff>